<commit_message>
add D&H sport example
</commit_message>
<xml_diff>
--- a/tab_mods.docx
+++ b/tab_mods.docx
@@ -35,17 +35,18 @@
         <w:tblLook w:firstRow="1" w:lastRow="0" w:firstColumn="0" w:lastColumn="0" w:noHBand="0" w:noVBand="1"/>
       </w:tblPr>
       <w:tblGrid>
-        <w:gridCol w:w="2355"/>
-        <w:gridCol w:w="1719"/>
-        <w:gridCol w:w="1475"/>
-        <w:gridCol w:w="2135"/>
+        <w:gridCol w:w="2034"/>
+        <w:gridCol w:w="1456"/>
+        <w:gridCol w:w="1234"/>
+        <w:gridCol w:w="1301"/>
+        <w:gridCol w:w="1301"/>
       </w:tblGrid>
       <w:tr>
         <w:trPr>
-          <w:trHeight w:val="571" w:hRule="auto"/>
+          <w:trHeight w:val="558" w:hRule="auto"/>
           <w:tblHeader/>
         </w:trPr>
-        header1
+        header 1
         <w:tc>
           <w:tcPr>
             <w:tcBorders>
@@ -82,8 +83,8 @@
                 <w:i w:val="false"/>
                 <w:b w:val="false"/>
                 <w:u w:val="none"/>
-                <w:sz w:val="22"/>
-                <w:szCs w:val="22"/>
+                <w:sz w:val="20"/>
+                <w:szCs w:val="20"/>
                 <w:color w:val="000000"/>
               </w:rPr>
               <w:t xml:space="preserve"> </w:t>
@@ -126,8 +127,8 @@
                 <w:i w:val="false"/>
                 <w:b w:val="false"/>
                 <w:u w:val="none"/>
-                <w:sz w:val="22"/>
-                <w:szCs w:val="22"/>
+                <w:sz w:val="20"/>
+                <w:szCs w:val="20"/>
                 <w:color w:val="000000"/>
               </w:rPr>
               <w:t xml:space="preserve">Just Exercise</w:t>
@@ -170,8 +171,8 @@
                 <w:i w:val="false"/>
                 <w:b w:val="false"/>
                 <w:u w:val="none"/>
-                <w:sz w:val="22"/>
-                <w:szCs w:val="22"/>
+                <w:sz w:val="20"/>
+                <w:szCs w:val="20"/>
                 <w:color w:val="000000"/>
               </w:rPr>
               <w:t xml:space="preserve">Just Diet</w:t>
@@ -214,20 +215,112 @@
                 <w:i w:val="false"/>
                 <w:b w:val="false"/>
                 <w:u w:val="none"/>
-                <w:sz w:val="22"/>
-                <w:szCs w:val="22"/>
-                <w:color w:val="000000"/>
-              </w:rPr>
-              <w:t xml:space="preserve">Exercise and Diet</w:t>
+                <w:sz w:val="20"/>
+                <w:szCs w:val="20"/>
+                <w:color w:val="000000"/>
+              </w:rPr>
+              <w:t xml:space="preserve">Exercise</w:t>
+            </w:r>
+            <w:r>
+              <w:rPr>
+                <w:rFonts w:ascii="Arial" w:hAnsi="Arial" w:eastAsia="Arial" w:cs="Arial"/>
+                <w:i w:val="false"/>
+                <w:b w:val="false"/>
+                <w:u w:val="none"/>
+                <w:sz w:val="20"/>
+                <w:szCs w:val="20"/>
+                <w:color w:val="000000"/>
+              </w:rPr>
+              <w:br/>
+            </w:r>
+            <w:r>
+              <w:rPr>
+                <w:rFonts w:ascii="Arial" w:hAnsi="Arial" w:eastAsia="Arial" w:cs="Arial"/>
+                <w:i w:val="false"/>
+                <w:b w:val="false"/>
+                <w:u w:val="none"/>
+                <w:sz w:val="20"/>
+                <w:szCs w:val="20"/>
+                <w:color w:val="000000"/>
+              </w:rPr>
+              <w:t xml:space="preserve">and Diet</w:t>
+            </w:r>
+          </w:p>
+        </w:tc>
+        <w:tc>
+          <w:tcPr>
+            <w:tcBorders>
+              <w:bottom w:val="single" w:sz="8" w:space="0" w:color="000000"/>
+              <w:top w:val="single" w:sz="20" w:space="0" w:color="000000"/>
+              <w:left w:val="none" w:sz="0" w:space="0" w:color="000000"/>
+              <w:right w:val="none" w:sz="0" w:space="0" w:color="000000"/>
+            </w:tcBorders>
+            <w:shd w:val="clear" w:color="auto" w:fill="FFFFFF"/>
+            <w:tcMar>
+              <w:top w:w="0" w:type="dxa"/>
+              <w:bottom w:w="0" w:type="dxa"/>
+              <w:left w:w="0" w:type="dxa"/>
+              <w:right w:w="0" w:type="dxa"/>
+            </w:tcMar>
+            <w:vAlign w:val="center"/>
+          </w:tcPr>
+          <w:p>
+            <w:pPr>
+              <w:pStyle w:val="Normal"/>
+              <w:jc w:val="center"/>
+              <w:pBdr>
+                <w:bottom w:val="none" w:sz="0" w:space="0" w:color="000000"/>
+                <w:top w:val="none" w:sz="0" w:space="0" w:color="000000"/>
+                <w:left w:val="none" w:sz="0" w:space="0" w:color="000000"/>
+                <w:right w:val="none" w:sz="0" w:space="0" w:color="000000"/>
+              </w:pBdr>
+              <w:spacing w:after="100" w:before="100" w:line="360"/>
+              <w:ind w:left="100" w:right="100" w:firstLine="0" w:firstLineChars="0"/>
+            </w:pPr>
+            <w:r>
+              <w:rPr>
+                <w:rFonts w:ascii="Arial" w:hAnsi="Arial" w:eastAsia="Arial" w:cs="Arial"/>
+                <w:i w:val="false"/>
+                <w:b w:val="false"/>
+                <w:u w:val="none"/>
+                <w:sz w:val="20"/>
+                <w:szCs w:val="20"/>
+                <w:color w:val="000000"/>
+              </w:rPr>
+              <w:t xml:space="preserve">Add</w:t>
+            </w:r>
+            <w:r>
+              <w:rPr>
+                <w:rFonts w:ascii="Arial" w:hAnsi="Arial" w:eastAsia="Arial" w:cs="Arial"/>
+                <w:i w:val="false"/>
+                <w:b w:val="false"/>
+                <w:u w:val="none"/>
+                <w:sz w:val="20"/>
+                <w:szCs w:val="20"/>
+                <w:color w:val="000000"/>
+              </w:rPr>
+              <w:br/>
+            </w:r>
+            <w:r>
+              <w:rPr>
+                <w:rFonts w:ascii="Arial" w:hAnsi="Arial" w:eastAsia="Arial" w:cs="Arial"/>
+                <w:i w:val="false"/>
+                <w:b w:val="false"/>
+                <w:u w:val="none"/>
+                <w:sz w:val="20"/>
+                <w:szCs w:val="20"/>
+                <w:color w:val="000000"/>
+              </w:rPr>
+              <w:t xml:space="preserve">Metabolism</w:t>
             </w:r>
           </w:p>
         </w:tc>
       </w:tr>
       <w:tr>
         <w:trPr>
-          <w:trHeight w:val="617" w:hRule="auto"/>
+          <w:trHeight w:val="454" w:hRule="auto"/>
         </w:trPr>
-        body1
+        body 1
         <w:tc>
           <w:tcPr>
             <w:tcBorders>
@@ -264,8 +357,8 @@
                 <w:i w:val="false"/>
                 <w:b w:val="false"/>
                 <w:u w:val="none"/>
-                <w:sz w:val="22"/>
-                <w:szCs w:val="22"/>
+                <w:sz w:val="20"/>
+                <w:szCs w:val="20"/>
                 <w:color w:val="000000"/>
               </w:rPr>
               <w:t xml:space="preserve">(Intercept)</w:t>
@@ -308,8 +401,8 @@
                 <w:i w:val="false"/>
                 <w:b w:val="false"/>
                 <w:u w:val="none"/>
-                <w:sz w:val="22"/>
-                <w:szCs w:val="22"/>
+                <w:sz w:val="20"/>
+                <w:szCs w:val="20"/>
                 <w:color w:val="000000"/>
               </w:rPr>
               <w:t xml:space="preserve">4.00 (0.91)</w:t>
@@ -352,8 +445,8 @@
                 <w:i w:val="false"/>
                 <w:b w:val="false"/>
                 <w:u w:val="none"/>
-                <w:sz w:val="22"/>
-                <w:szCs w:val="22"/>
+                <w:sz w:val="20"/>
+                <w:szCs w:val="20"/>
                 <w:color w:val="000000"/>
               </w:rPr>
               <w:t xml:space="preserve">7.14 (2.92)</w:t>
@@ -396,20 +489,64 @@
                 <w:i w:val="false"/>
                 <w:b w:val="false"/>
                 <w:u w:val="none"/>
-                <w:sz w:val="22"/>
-                <w:szCs w:val="22"/>
+                <w:sz w:val="20"/>
+                <w:szCs w:val="20"/>
                 <w:color w:val="000000"/>
               </w:rPr>
               <w:t xml:space="preserve">6.00 (1.27)</w:t>
+            </w:r>
+          </w:p>
+        </w:tc>
+        <w:tc>
+          <w:tcPr>
+            <w:tcBorders>
+              <w:bottom w:val="none" w:sz="0" w:space="0" w:color="000000"/>
+              <w:top w:val="single" w:sz="8" w:space="0" w:color="000000"/>
+              <w:left w:val="none" w:sz="0" w:space="0" w:color="000000"/>
+              <w:right w:val="none" w:sz="0" w:space="0" w:color="000000"/>
+            </w:tcBorders>
+            <w:shd w:val="clear" w:color="auto" w:fill="FFFFFF"/>
+            <w:tcMar>
+              <w:top w:w="0" w:type="dxa"/>
+              <w:bottom w:w="0" w:type="dxa"/>
+              <w:left w:w="0" w:type="dxa"/>
+              <w:right w:w="0" w:type="dxa"/>
+            </w:tcMar>
+            <w:vAlign w:val="center"/>
+          </w:tcPr>
+          <w:p>
+            <w:pPr>
+              <w:pStyle w:val="Normal"/>
+              <w:jc w:val="center"/>
+              <w:pBdr>
+                <w:bottom w:val="none" w:sz="0" w:space="0" w:color="000000"/>
+                <w:top w:val="none" w:sz="0" w:space="0" w:color="000000"/>
+                <w:left w:val="none" w:sz="0" w:space="0" w:color="000000"/>
+                <w:right w:val="none" w:sz="0" w:space="0" w:color="000000"/>
+              </w:pBdr>
+              <w:spacing w:after="100" w:before="100" w:line="120"/>
+              <w:ind w:left="100" w:right="100" w:firstLine="0" w:firstLineChars="0"/>
+            </w:pPr>
+            <w:r>
+              <w:rPr>
+                <w:rFonts w:ascii="Arial" w:hAnsi="Arial" w:eastAsia="Arial" w:cs="Arial"/>
+                <w:i w:val="false"/>
+                <w:b w:val="false"/>
+                <w:u w:val="none"/>
+                <w:sz w:val="20"/>
+                <w:szCs w:val="20"/>
+                <w:color w:val="000000"/>
+              </w:rPr>
+              <w:t xml:space="preserve">-1.64 (2.93)</w:t>
             </w:r>
           </w:p>
         </w:tc>
       </w:tr>
       <w:tr>
         <w:trPr>
-          <w:trHeight w:val="574" w:hRule="auto"/>
+          <w:trHeight w:val="415" w:hRule="auto"/>
         </w:trPr>
-        body2
+        body 2
         <w:tc>
           <w:tcPr>
             <w:tcBorders>
@@ -446,8 +583,8 @@
                 <w:i w:val="false"/>
                 <w:b w:val="false"/>
                 <w:u w:val="none"/>
-                <w:sz w:val="22"/>
-                <w:szCs w:val="22"/>
+                <w:sz w:val="20"/>
+                <w:szCs w:val="20"/>
                 <w:color w:val="000000"/>
               </w:rPr>
               <w:t xml:space="preserve"/>
@@ -490,8 +627,8 @@
                 <w:i w:val="false"/>
                 <w:b w:val="false"/>
                 <w:u w:val="none"/>
-                <w:sz w:val="22"/>
-                <w:szCs w:val="22"/>
+                <w:sz w:val="20"/>
+                <w:szCs w:val="20"/>
                 <w:color w:val="000000"/>
               </w:rPr>
               <w:t xml:space="preserve">&lt;0.01**</w:t>
@@ -534,8 +671,8 @@
                 <w:i w:val="false"/>
                 <w:b w:val="false"/>
                 <w:u w:val="none"/>
-                <w:sz w:val="22"/>
-                <w:szCs w:val="22"/>
+                <w:sz w:val="20"/>
+                <w:szCs w:val="20"/>
                 <w:color w:val="000000"/>
               </w:rPr>
               <w:t xml:space="preserve">0.04*</w:t>
@@ -578,20 +715,64 @@
                 <w:i w:val="false"/>
                 <w:b w:val="false"/>
                 <w:u w:val="none"/>
-                <w:sz w:val="22"/>
-                <w:szCs w:val="22"/>
+                <w:sz w:val="20"/>
+                <w:szCs w:val="20"/>
                 <w:color w:val="000000"/>
               </w:rPr>
               <w:t xml:space="preserve">&lt;0.01**</w:t>
+            </w:r>
+          </w:p>
+        </w:tc>
+        <w:tc>
+          <w:tcPr>
+            <w:tcBorders>
+              <w:bottom w:val="none" w:sz="0" w:space="0" w:color="000000"/>
+              <w:top w:val="none" w:sz="0" w:space="0" w:color="000000"/>
+              <w:left w:val="none" w:sz="0" w:space="0" w:color="000000"/>
+              <w:right w:val="none" w:sz="0" w:space="0" w:color="000000"/>
+            </w:tcBorders>
+            <w:shd w:val="clear" w:color="auto" w:fill="FFFFFF"/>
+            <w:tcMar>
+              <w:top w:w="0" w:type="dxa"/>
+              <w:bottom w:w="0" w:type="dxa"/>
+              <w:left w:w="0" w:type="dxa"/>
+              <w:right w:w="0" w:type="dxa"/>
+            </w:tcMar>
+            <w:vAlign w:val="center"/>
+          </w:tcPr>
+          <w:p>
+            <w:pPr>
+              <w:pStyle w:val="Normal"/>
+              <w:jc w:val="center"/>
+              <w:pBdr>
+                <w:bottom w:val="none" w:sz="0" w:space="0" w:color="000000"/>
+                <w:top w:val="none" w:sz="0" w:space="0" w:color="000000"/>
+                <w:left w:val="none" w:sz="0" w:space="0" w:color="000000"/>
+                <w:right w:val="none" w:sz="0" w:space="0" w:color="000000"/>
+              </w:pBdr>
+              <w:spacing w:after="100" w:before="100" w:line="120"/>
+              <w:ind w:left="100" w:right="100" w:firstLine="0" w:firstLineChars="0"/>
+            </w:pPr>
+            <w:r>
+              <w:rPr>
+                <w:rFonts w:ascii="Arial" w:hAnsi="Arial" w:eastAsia="Arial" w:cs="Arial"/>
+                <w:i w:val="false"/>
+                <w:b w:val="false"/>
+                <w:u w:val="none"/>
+                <w:sz w:val="20"/>
+                <w:szCs w:val="20"/>
+                <w:color w:val="000000"/>
+              </w:rPr>
+              <w:t xml:space="preserve">0.60</w:t>
             </w:r>
           </w:p>
         </w:tc>
       </w:tr>
       <w:tr>
         <w:trPr>
-          <w:trHeight w:val="617" w:hRule="auto"/>
+          <w:trHeight w:val="454" w:hRule="auto"/>
         </w:trPr>
-        body3
+        body 3
         <w:tc>
           <w:tcPr>
             <w:tcBorders>
@@ -628,8 +809,8 @@
                 <w:i w:val="false"/>
                 <w:b w:val="false"/>
                 <w:u w:val="none"/>
-                <w:sz w:val="22"/>
-                <w:szCs w:val="22"/>
+                <w:sz w:val="20"/>
+                <w:szCs w:val="20"/>
                 <w:color w:val="000000"/>
               </w:rPr>
               <w:t xml:space="preserve">Exercise Frequency</w:t>
@@ -641,8 +822,8 @@
                 <w:b w:val="false"/>
                 <w:u w:val="none"/>
                 <w:vertAlign w:val="superscript"/>
-                <w:sz w:val="22"/>
-                <w:szCs w:val="22"/>
+                <w:sz w:val="20"/>
+                <w:szCs w:val="20"/>
                 <w:color w:val="000000"/>
               </w:rPr>
               <w:t xml:space="preserve">1</w:t>
@@ -685,8 +866,8 @@
                 <w:i w:val="false"/>
                 <w:b w:val="false"/>
                 <w:u w:val="none"/>
-                <w:sz w:val="22"/>
-                <w:szCs w:val="22"/>
+                <w:sz w:val="20"/>
+                <w:szCs w:val="20"/>
                 <w:color w:val="000000"/>
               </w:rPr>
               <w:t xml:space="preserve">1.75 (0.36)</w:t>
@@ -729,8 +910,8 @@
                 <w:i w:val="false"/>
                 <w:b w:val="false"/>
                 <w:u w:val="none"/>
-                <w:sz w:val="22"/>
-                <w:szCs w:val="22"/>
+                <w:sz w:val="20"/>
+                <w:szCs w:val="20"/>
                 <w:color w:val="000000"/>
               </w:rPr>
               <w:t xml:space="preserve"/>
@@ -773,20 +954,64 @@
                 <w:i w:val="false"/>
                 <w:b w:val="false"/>
                 <w:u w:val="none"/>
-                <w:sz w:val="22"/>
-                <w:szCs w:val="22"/>
+                <w:sz w:val="20"/>
+                <w:szCs w:val="20"/>
                 <w:color w:val="000000"/>
               </w:rPr>
               <w:t xml:space="preserve">2.00 (0.33)</w:t>
+            </w:r>
+          </w:p>
+        </w:tc>
+        <w:tc>
+          <w:tcPr>
+            <w:tcBorders>
+              <w:bottom w:val="none" w:sz="0" w:space="0" w:color="000000"/>
+              <w:top w:val="none" w:sz="0" w:space="0" w:color="000000"/>
+              <w:left w:val="none" w:sz="0" w:space="0" w:color="000000"/>
+              <w:right w:val="none" w:sz="0" w:space="0" w:color="000000"/>
+            </w:tcBorders>
+            <w:shd w:val="clear" w:color="auto" w:fill="FFFFFF"/>
+            <w:tcMar>
+              <w:top w:w="0" w:type="dxa"/>
+              <w:bottom w:w="0" w:type="dxa"/>
+              <w:left w:w="0" w:type="dxa"/>
+              <w:right w:w="0" w:type="dxa"/>
+            </w:tcMar>
+            <w:vAlign w:val="center"/>
+          </w:tcPr>
+          <w:p>
+            <w:pPr>
+              <w:pStyle w:val="Normal"/>
+              <w:jc w:val="center"/>
+              <w:pBdr>
+                <w:bottom w:val="none" w:sz="0" w:space="0" w:color="000000"/>
+                <w:top w:val="none" w:sz="0" w:space="0" w:color="000000"/>
+                <w:left w:val="none" w:sz="0" w:space="0" w:color="000000"/>
+                <w:right w:val="none" w:sz="0" w:space="0" w:color="000000"/>
+              </w:pBdr>
+              <w:spacing w:after="100" w:before="100" w:line="120"/>
+              <w:ind w:left="100" w:right="100" w:firstLine="0" w:firstLineChars="0"/>
+            </w:pPr>
+            <w:r>
+              <w:rPr>
+                <w:rFonts w:ascii="Arial" w:hAnsi="Arial" w:eastAsia="Arial" w:cs="Arial"/>
+                <w:i w:val="false"/>
+                <w:b w:val="false"/>
+                <w:u w:val="none"/>
+                <w:sz w:val="20"/>
+                <w:szCs w:val="20"/>
+                <w:color w:val="000000"/>
+              </w:rPr>
+              <w:t xml:space="preserve">1.05 (0.42)</w:t>
             </w:r>
           </w:p>
         </w:tc>
       </w:tr>
       <w:tr>
         <w:trPr>
-          <w:trHeight w:val="574" w:hRule="auto"/>
+          <w:trHeight w:val="415" w:hRule="auto"/>
         </w:trPr>
-        body4
+        body 4
         <w:tc>
           <w:tcPr>
             <w:tcBorders>
@@ -823,8 +1048,8 @@
                 <w:i w:val="false"/>
                 <w:b w:val="false"/>
                 <w:u w:val="none"/>
-                <w:sz w:val="22"/>
-                <w:szCs w:val="22"/>
+                <w:sz w:val="20"/>
+                <w:szCs w:val="20"/>
                 <w:color w:val="000000"/>
               </w:rPr>
               <w:t xml:space="preserve"/>
@@ -867,8 +1092,8 @@
                 <w:i w:val="false"/>
                 <w:b w:val="false"/>
                 <w:u w:val="none"/>
-                <w:sz w:val="22"/>
-                <w:szCs w:val="22"/>
+                <w:sz w:val="20"/>
+                <w:szCs w:val="20"/>
                 <w:color w:val="000000"/>
               </w:rPr>
               <w:t xml:space="preserve">&lt;0.01**</w:t>
@@ -911,8 +1136,8 @@
                 <w:i w:val="false"/>
                 <w:b w:val="false"/>
                 <w:u w:val="none"/>
-                <w:sz w:val="22"/>
-                <w:szCs w:val="22"/>
+                <w:sz w:val="20"/>
+                <w:szCs w:val="20"/>
                 <w:color w:val="000000"/>
               </w:rPr>
               <w:t xml:space="preserve"/>
@@ -955,20 +1180,64 @@
                 <w:i w:val="false"/>
                 <w:b w:val="false"/>
                 <w:u w:val="none"/>
-                <w:sz w:val="22"/>
-                <w:szCs w:val="22"/>
+                <w:sz w:val="20"/>
+                <w:szCs w:val="20"/>
                 <w:color w:val="000000"/>
               </w:rPr>
               <w:t xml:space="preserve">&lt;0.01***</w:t>
+            </w:r>
+          </w:p>
+        </w:tc>
+        <w:tc>
+          <w:tcPr>
+            <w:tcBorders>
+              <w:bottom w:val="none" w:sz="0" w:space="0" w:color="000000"/>
+              <w:top w:val="none" w:sz="0" w:space="0" w:color="000000"/>
+              <w:left w:val="none" w:sz="0" w:space="0" w:color="000000"/>
+              <w:right w:val="none" w:sz="0" w:space="0" w:color="000000"/>
+            </w:tcBorders>
+            <w:shd w:val="clear" w:color="auto" w:fill="FFFFFF"/>
+            <w:tcMar>
+              <w:top w:w="0" w:type="dxa"/>
+              <w:bottom w:w="0" w:type="dxa"/>
+              <w:left w:w="0" w:type="dxa"/>
+              <w:right w:w="0" w:type="dxa"/>
+            </w:tcMar>
+            <w:vAlign w:val="center"/>
+          </w:tcPr>
+          <w:p>
+            <w:pPr>
+              <w:pStyle w:val="Normal"/>
+              <w:jc w:val="center"/>
+              <w:pBdr>
+                <w:bottom w:val="none" w:sz="0" w:space="0" w:color="000000"/>
+                <w:top w:val="none" w:sz="0" w:space="0" w:color="000000"/>
+                <w:left w:val="none" w:sz="0" w:space="0" w:color="000000"/>
+                <w:right w:val="none" w:sz="0" w:space="0" w:color="000000"/>
+              </w:pBdr>
+              <w:spacing w:after="100" w:before="100" w:line="120"/>
+              <w:ind w:left="100" w:right="100" w:firstLine="0" w:firstLineChars="0"/>
+            </w:pPr>
+            <w:r>
+              <w:rPr>
+                <w:rFonts w:ascii="Arial" w:hAnsi="Arial" w:eastAsia="Arial" w:cs="Arial"/>
+                <w:i w:val="false"/>
+                <w:b w:val="false"/>
+                <w:u w:val="none"/>
+                <w:sz w:val="20"/>
+                <w:szCs w:val="20"/>
+                <w:color w:val="000000"/>
+              </w:rPr>
+              <w:t xml:space="preserve">0.05*</w:t>
             </w:r>
           </w:p>
         </w:tc>
       </w:tr>
       <w:tr>
         <w:trPr>
-          <w:trHeight w:val="617" w:hRule="auto"/>
+          <w:trHeight w:val="454" w:hRule="auto"/>
         </w:trPr>
-        body5
+        body 5
         <w:tc>
           <w:tcPr>
             <w:tcBorders>
@@ -1005,8 +1274,8 @@
                 <w:i w:val="false"/>
                 <w:b w:val="false"/>
                 <w:u w:val="none"/>
-                <w:sz w:val="22"/>
-                <w:szCs w:val="22"/>
+                <w:sz w:val="20"/>
+                <w:szCs w:val="20"/>
                 <w:color w:val="000000"/>
               </w:rPr>
               <w:t xml:space="preserve">Food Intake</w:t>
@@ -1018,8 +1287,8 @@
                 <w:b w:val="false"/>
                 <w:u w:val="none"/>
                 <w:vertAlign w:val="superscript"/>
-                <w:sz w:val="22"/>
-                <w:szCs w:val="22"/>
+                <w:sz w:val="20"/>
+                <w:szCs w:val="20"/>
                 <w:color w:val="000000"/>
               </w:rPr>
               <w:t xml:space="preserve">2</w:t>
@@ -1062,8 +1331,8 @@
                 <w:i w:val="false"/>
                 <w:b w:val="false"/>
                 <w:u w:val="none"/>
-                <w:sz w:val="22"/>
-                <w:szCs w:val="22"/>
+                <w:sz w:val="20"/>
+                <w:szCs w:val="20"/>
                 <w:color w:val="000000"/>
               </w:rPr>
               <w:t xml:space="preserve"/>
@@ -1106,8 +1375,8 @@
                 <w:i w:val="false"/>
                 <w:b w:val="false"/>
                 <w:u w:val="none"/>
-                <w:sz w:val="22"/>
-                <w:szCs w:val="22"/>
+                <w:sz w:val="20"/>
+                <w:szCs w:val="20"/>
                 <w:color w:val="000000"/>
               </w:rPr>
               <w:t xml:space="preserve">0.07 (0.54)</w:t>
@@ -1150,24 +1419,68 @@
                 <w:i w:val="false"/>
                 <w:b w:val="false"/>
                 <w:u w:val="none"/>
-                <w:sz w:val="22"/>
-                <w:szCs w:val="22"/>
+                <w:sz w:val="20"/>
+                <w:szCs w:val="20"/>
                 <w:color w:val="000000"/>
               </w:rPr>
               <w:t xml:space="preserve">-0.50 (0.25)</w:t>
+            </w:r>
+          </w:p>
+        </w:tc>
+        <w:tc>
+          <w:tcPr>
+            <w:tcBorders>
+              <w:bottom w:val="none" w:sz="0" w:space="0" w:color="000000"/>
+              <w:top w:val="none" w:sz="0" w:space="0" w:color="000000"/>
+              <w:left w:val="none" w:sz="0" w:space="0" w:color="000000"/>
+              <w:right w:val="none" w:sz="0" w:space="0" w:color="000000"/>
+            </w:tcBorders>
+            <w:shd w:val="clear" w:color="auto" w:fill="FFFFFF"/>
+            <w:tcMar>
+              <w:top w:w="0" w:type="dxa"/>
+              <w:bottom w:w="0" w:type="dxa"/>
+              <w:left w:w="0" w:type="dxa"/>
+              <w:right w:w="0" w:type="dxa"/>
+            </w:tcMar>
+            <w:vAlign w:val="center"/>
+          </w:tcPr>
+          <w:p>
+            <w:pPr>
+              <w:pStyle w:val="Normal"/>
+              <w:jc w:val="center"/>
+              <w:pBdr>
+                <w:bottom w:val="none" w:sz="0" w:space="0" w:color="000000"/>
+                <w:top w:val="none" w:sz="0" w:space="0" w:color="000000"/>
+                <w:left w:val="none" w:sz="0" w:space="0" w:color="000000"/>
+                <w:right w:val="none" w:sz="0" w:space="0" w:color="000000"/>
+              </w:pBdr>
+              <w:spacing w:after="100" w:before="100" w:line="120"/>
+              <w:ind w:left="100" w:right="100" w:firstLine="0" w:firstLineChars="0"/>
+            </w:pPr>
+            <w:r>
+              <w:rPr>
+                <w:rFonts w:ascii="Arial" w:hAnsi="Arial" w:eastAsia="Arial" w:cs="Arial"/>
+                <w:i w:val="false"/>
+                <w:b w:val="false"/>
+                <w:u w:val="none"/>
+                <w:sz w:val="20"/>
+                <w:szCs w:val="20"/>
+                <w:color w:val="000000"/>
+              </w:rPr>
+              <w:t xml:space="preserve">-1.14 (0.29)</w:t>
             </w:r>
           </w:p>
         </w:tc>
       </w:tr>
       <w:tr>
         <w:trPr>
-          <w:trHeight w:val="571" w:hRule="auto"/>
+          <w:trHeight w:val="415" w:hRule="auto"/>
         </w:trPr>
-        body6
-        <w:tc>
-          <w:tcPr>
-            <w:tcBorders>
-              <w:bottom w:val="single" w:sz="8" w:space="0" w:color="666666"/>
+        body 6
+        <w:tc>
+          <w:tcPr>
+            <w:tcBorders>
+              <w:bottom w:val="none" w:sz="0" w:space="0" w:color="000000"/>
               <w:top w:val="none" w:sz="0" w:space="0" w:color="000000"/>
               <w:left w:val="none" w:sz="0" w:space="0" w:color="000000"/>
               <w:right w:val="none" w:sz="0" w:space="0" w:color="000000"/>
@@ -1200,8 +1513,8 @@
                 <w:i w:val="false"/>
                 <w:b w:val="false"/>
                 <w:u w:val="none"/>
-                <w:sz w:val="22"/>
-                <w:szCs w:val="22"/>
+                <w:sz w:val="20"/>
+                <w:szCs w:val="20"/>
                 <w:color w:val="000000"/>
               </w:rPr>
               <w:t xml:space="preserve"/>
@@ -1211,7 +1524,7 @@
         <w:tc>
           <w:tcPr>
             <w:tcBorders>
-              <w:bottom w:val="single" w:sz="8" w:space="0" w:color="666666"/>
+              <w:bottom w:val="none" w:sz="0" w:space="0" w:color="000000"/>
               <w:top w:val="none" w:sz="0" w:space="0" w:color="000000"/>
               <w:left w:val="none" w:sz="0" w:space="0" w:color="000000"/>
               <w:right w:val="none" w:sz="0" w:space="0" w:color="000000"/>
@@ -1244,8 +1557,8 @@
                 <w:i w:val="false"/>
                 <w:b w:val="false"/>
                 <w:u w:val="none"/>
-                <w:sz w:val="22"/>
-                <w:szCs w:val="22"/>
+                <w:sz w:val="20"/>
+                <w:szCs w:val="20"/>
                 <w:color w:val="000000"/>
               </w:rPr>
               <w:t xml:space="preserve"/>
@@ -1255,7 +1568,7 @@
         <w:tc>
           <w:tcPr>
             <w:tcBorders>
-              <w:bottom w:val="single" w:sz="8" w:space="0" w:color="666666"/>
+              <w:bottom w:val="none" w:sz="0" w:space="0" w:color="000000"/>
               <w:top w:val="none" w:sz="0" w:space="0" w:color="000000"/>
               <w:left w:val="none" w:sz="0" w:space="0" w:color="000000"/>
               <w:right w:val="none" w:sz="0" w:space="0" w:color="000000"/>
@@ -1288,8 +1601,8 @@
                 <w:i w:val="false"/>
                 <w:b w:val="false"/>
                 <w:u w:val="none"/>
-                <w:sz w:val="22"/>
-                <w:szCs w:val="22"/>
+                <w:sz w:val="20"/>
+                <w:szCs w:val="20"/>
                 <w:color w:val="000000"/>
               </w:rPr>
               <w:t xml:space="preserve">0.90</w:t>
@@ -1299,7 +1612,7 @@
         <w:tc>
           <w:tcPr>
             <w:tcBorders>
-              <w:bottom w:val="single" w:sz="8" w:space="0" w:color="666666"/>
+              <w:bottom w:val="none" w:sz="0" w:space="0" w:color="000000"/>
               <w:top w:val="none" w:sz="0" w:space="0" w:color="000000"/>
               <w:left w:val="none" w:sz="0" w:space="0" w:color="000000"/>
               <w:right w:val="none" w:sz="0" w:space="0" w:color="000000"/>
@@ -1332,25 +1645,69 @@
                 <w:i w:val="false"/>
                 <w:b w:val="false"/>
                 <w:u w:val="none"/>
-                <w:sz w:val="22"/>
-                <w:szCs w:val="22"/>
+                <w:sz w:val="20"/>
+                <w:szCs w:val="20"/>
                 <w:color w:val="000000"/>
               </w:rPr>
               <w:t xml:space="preserve">0.09</w:t>
+            </w:r>
+          </w:p>
+        </w:tc>
+        <w:tc>
+          <w:tcPr>
+            <w:tcBorders>
+              <w:bottom w:val="none" w:sz="0" w:space="0" w:color="000000"/>
+              <w:top w:val="none" w:sz="0" w:space="0" w:color="000000"/>
+              <w:left w:val="none" w:sz="0" w:space="0" w:color="000000"/>
+              <w:right w:val="none" w:sz="0" w:space="0" w:color="000000"/>
+            </w:tcBorders>
+            <w:shd w:val="clear" w:color="auto" w:fill="FFFFFF"/>
+            <w:tcMar>
+              <w:top w:w="0" w:type="dxa"/>
+              <w:bottom w:w="0" w:type="dxa"/>
+              <w:left w:w="0" w:type="dxa"/>
+              <w:right w:w="0" w:type="dxa"/>
+            </w:tcMar>
+            <w:vAlign w:val="center"/>
+          </w:tcPr>
+          <w:p>
+            <w:pPr>
+              <w:pStyle w:val="Normal"/>
+              <w:jc w:val="center"/>
+              <w:pBdr>
+                <w:bottom w:val="none" w:sz="0" w:space="0" w:color="000000"/>
+                <w:top w:val="none" w:sz="0" w:space="0" w:color="000000"/>
+                <w:left w:val="none" w:sz="0" w:space="0" w:color="000000"/>
+                <w:right w:val="none" w:sz="0" w:space="0" w:color="000000"/>
+              </w:pBdr>
+              <w:spacing w:after="100" w:before="100" w:line="120"/>
+              <w:ind w:left="100" w:right="100" w:firstLine="0" w:firstLineChars="0"/>
+            </w:pPr>
+            <w:r>
+              <w:rPr>
+                <w:rFonts w:ascii="Arial" w:hAnsi="Arial" w:eastAsia="Arial" w:cs="Arial"/>
+                <w:i w:val="false"/>
+                <w:b w:val="false"/>
+                <w:u w:val="none"/>
+                <w:sz w:val="20"/>
+                <w:szCs w:val="20"/>
+                <w:color w:val="000000"/>
+              </w:rPr>
+              <w:t xml:space="preserve">&lt;0.01**</w:t>
             </w:r>
           </w:p>
         </w:tc>
       </w:tr>
       <w:tr>
         <w:trPr>
-          <w:trHeight w:val="572" w:hRule="auto"/>
+          <w:trHeight w:val="454" w:hRule="auto"/>
         </w:trPr>
-        body7
+        body 7
         <w:tc>
           <w:tcPr>
             <w:tcBorders>
               <w:bottom w:val="none" w:sz="0" w:space="0" w:color="000000"/>
-              <w:top w:val="single" w:sz="8" w:space="0" w:color="666666"/>
+              <w:top w:val="none" w:sz="0" w:space="0" w:color="000000"/>
               <w:left w:val="none" w:sz="0" w:space="0" w:color="000000"/>
               <w:right w:val="none" w:sz="0" w:space="0" w:color="000000"/>
             </w:tcBorders>
@@ -1382,11 +1739,24 @@
                 <w:i w:val="false"/>
                 <w:b w:val="false"/>
                 <w:u w:val="none"/>
-                <w:sz w:val="22"/>
-                <w:szCs w:val="22"/>
-                <w:color w:val="000000"/>
-              </w:rPr>
-              <w:t xml:space="preserve">R2</w:t>
+                <w:sz w:val="20"/>
+                <w:szCs w:val="20"/>
+                <w:color w:val="000000"/>
+              </w:rPr>
+              <w:t xml:space="preserve">Metabolism</w:t>
+            </w:r>
+            <w:r>
+              <w:rPr>
+                <w:rFonts w:ascii="Arial" w:hAnsi="Arial" w:eastAsia="Arial" w:cs="Arial"/>
+                <w:i w:val="false"/>
+                <w:b w:val="false"/>
+                <w:u w:val="none"/>
+                <w:vertAlign w:val="superscript"/>
+                <w:sz w:val="20"/>
+                <w:szCs w:val="20"/>
+                <w:color w:val="000000"/>
+              </w:rPr>
+              <w:t xml:space="preserve">3</w:t>
             </w:r>
           </w:p>
         </w:tc>
@@ -1394,7 +1764,7 @@
           <w:tcPr>
             <w:tcBorders>
               <w:bottom w:val="none" w:sz="0" w:space="0" w:color="000000"/>
-              <w:top w:val="single" w:sz="8" w:space="0" w:color="666666"/>
+              <w:top w:val="none" w:sz="0" w:space="0" w:color="000000"/>
               <w:left w:val="none" w:sz="0" w:space="0" w:color="000000"/>
               <w:right w:val="none" w:sz="0" w:space="0" w:color="000000"/>
             </w:tcBorders>
@@ -1426,11 +1796,11 @@
                 <w:i w:val="false"/>
                 <w:b w:val="false"/>
                 <w:u w:val="none"/>
-                <w:sz w:val="22"/>
-                <w:szCs w:val="22"/>
-                <w:color w:val="000000"/>
-              </w:rPr>
-              <w:t xml:space="preserve">0.746</w:t>
+                <w:sz w:val="20"/>
+                <w:szCs w:val="20"/>
+                <w:color w:val="000000"/>
+              </w:rPr>
+              <w:t xml:space="preserve"/>
             </w:r>
           </w:p>
         </w:tc>
@@ -1438,7 +1808,7 @@
           <w:tcPr>
             <w:tcBorders>
               <w:bottom w:val="none" w:sz="0" w:space="0" w:color="000000"/>
-              <w:top w:val="single" w:sz="8" w:space="0" w:color="666666"/>
+              <w:top w:val="none" w:sz="0" w:space="0" w:color="000000"/>
               <w:left w:val="none" w:sz="0" w:space="0" w:color="000000"/>
               <w:right w:val="none" w:sz="0" w:space="0" w:color="000000"/>
             </w:tcBorders>
@@ -1470,11 +1840,11 @@
                 <w:i w:val="false"/>
                 <w:b w:val="false"/>
                 <w:u w:val="none"/>
-                <w:sz w:val="22"/>
-                <w:szCs w:val="22"/>
-                <w:color w:val="000000"/>
-              </w:rPr>
-              <w:t xml:space="preserve">0.002</w:t>
+                <w:sz w:val="20"/>
+                <w:szCs w:val="20"/>
+                <w:color w:val="000000"/>
+              </w:rPr>
+              <w:t xml:space="preserve"/>
             </w:r>
           </w:p>
         </w:tc>
@@ -1482,7 +1852,7 @@
           <w:tcPr>
             <w:tcBorders>
               <w:bottom w:val="none" w:sz="0" w:space="0" w:color="000000"/>
-              <w:top w:val="single" w:sz="8" w:space="0" w:color="666666"/>
+              <w:top w:val="none" w:sz="0" w:space="0" w:color="000000"/>
               <w:left w:val="none" w:sz="0" w:space="0" w:color="000000"/>
               <w:right w:val="none" w:sz="0" w:space="0" w:color="000000"/>
             </w:tcBorders>
@@ -1514,20 +1884,516 @@
                 <w:i w:val="false"/>
                 <w:b w:val="false"/>
                 <w:u w:val="none"/>
-                <w:sz w:val="22"/>
-                <w:szCs w:val="22"/>
-                <w:color w:val="000000"/>
-              </w:rPr>
-              <w:t xml:space="preserve">0.838</w:t>
+                <w:sz w:val="20"/>
+                <w:szCs w:val="20"/>
+                <w:color w:val="000000"/>
+              </w:rPr>
+              <w:t xml:space="preserve"/>
+            </w:r>
+          </w:p>
+        </w:tc>
+        <w:tc>
+          <w:tcPr>
+            <w:tcBorders>
+              <w:bottom w:val="none" w:sz="0" w:space="0" w:color="000000"/>
+              <w:top w:val="none" w:sz="0" w:space="0" w:color="000000"/>
+              <w:left w:val="none" w:sz="0" w:space="0" w:color="000000"/>
+              <w:right w:val="none" w:sz="0" w:space="0" w:color="000000"/>
+            </w:tcBorders>
+            <w:shd w:val="clear" w:color="auto" w:fill="FFFFFF"/>
+            <w:tcMar>
+              <w:top w:w="0" w:type="dxa"/>
+              <w:bottom w:w="0" w:type="dxa"/>
+              <w:left w:w="0" w:type="dxa"/>
+              <w:right w:w="0" w:type="dxa"/>
+            </w:tcMar>
+            <w:vAlign w:val="center"/>
+          </w:tcPr>
+          <w:p>
+            <w:pPr>
+              <w:pStyle w:val="Normal"/>
+              <w:jc w:val="center"/>
+              <w:pBdr>
+                <w:bottom w:val="none" w:sz="0" w:space="0" w:color="000000"/>
+                <w:top w:val="none" w:sz="0" w:space="0" w:color="000000"/>
+                <w:left w:val="none" w:sz="0" w:space="0" w:color="000000"/>
+                <w:right w:val="none" w:sz="0" w:space="0" w:color="000000"/>
+              </w:pBdr>
+              <w:spacing w:after="100" w:before="100" w:line="120"/>
+              <w:ind w:left="100" w:right="100" w:firstLine="0" w:firstLineChars="0"/>
+            </w:pPr>
+            <w:r>
+              <w:rPr>
+                <w:rFonts w:ascii="Arial" w:hAnsi="Arial" w:eastAsia="Arial" w:cs="Arial"/>
+                <w:i w:val="false"/>
+                <w:b w:val="false"/>
+                <w:u w:val="none"/>
+                <w:sz w:val="20"/>
+                <w:szCs w:val="20"/>
+                <w:color w:val="000000"/>
+              </w:rPr>
+              <w:t xml:space="preserve">0.64 (0.23)</w:t>
             </w:r>
           </w:p>
         </w:tc>
       </w:tr>
       <w:tr>
         <w:trPr>
-          <w:trHeight w:val="574" w:hRule="auto"/>
+          <w:trHeight w:val="415" w:hRule="auto"/>
         </w:trPr>
-        body8
+        body 8
+        <w:tc>
+          <w:tcPr>
+            <w:tcBorders>
+              <w:bottom w:val="single" w:sz="8" w:space="0" w:color="666666"/>
+              <w:top w:val="none" w:sz="0" w:space="0" w:color="000000"/>
+              <w:left w:val="none" w:sz="0" w:space="0" w:color="000000"/>
+              <w:right w:val="none" w:sz="0" w:space="0" w:color="000000"/>
+            </w:tcBorders>
+            <w:shd w:val="clear" w:color="auto" w:fill="FFFFFF"/>
+            <w:tcMar>
+              <w:top w:w="0" w:type="dxa"/>
+              <w:bottom w:w="0" w:type="dxa"/>
+              <w:left w:w="0" w:type="dxa"/>
+              <w:right w:w="0" w:type="dxa"/>
+            </w:tcMar>
+            <w:vAlign w:val="center"/>
+          </w:tcPr>
+          <w:p>
+            <w:pPr>
+              <w:pStyle w:val="Normal"/>
+              <w:jc w:val="left"/>
+              <w:pBdr>
+                <w:bottom w:val="none" w:sz="0" w:space="0" w:color="000000"/>
+                <w:top w:val="none" w:sz="0" w:space="0" w:color="000000"/>
+                <w:left w:val="none" w:sz="0" w:space="0" w:color="000000"/>
+                <w:right w:val="none" w:sz="0" w:space="0" w:color="000000"/>
+              </w:pBdr>
+              <w:spacing w:after="100" w:before="100" w:line="120"/>
+              <w:ind w:left="100" w:right="100" w:firstLine="0" w:firstLineChars="0"/>
+            </w:pPr>
+            <w:r>
+              <w:rPr>
+                <w:rFonts w:ascii="Arial" w:hAnsi="Arial" w:eastAsia="Arial" w:cs="Arial"/>
+                <w:i w:val="false"/>
+                <w:b w:val="false"/>
+                <w:u w:val="none"/>
+                <w:sz w:val="20"/>
+                <w:szCs w:val="20"/>
+                <w:color w:val="000000"/>
+              </w:rPr>
+              <w:t xml:space="preserve"/>
+            </w:r>
+          </w:p>
+        </w:tc>
+        <w:tc>
+          <w:tcPr>
+            <w:tcBorders>
+              <w:bottom w:val="single" w:sz="8" w:space="0" w:color="666666"/>
+              <w:top w:val="none" w:sz="0" w:space="0" w:color="000000"/>
+              <w:left w:val="none" w:sz="0" w:space="0" w:color="000000"/>
+              <w:right w:val="none" w:sz="0" w:space="0" w:color="000000"/>
+            </w:tcBorders>
+            <w:shd w:val="clear" w:color="auto" w:fill="FFFFFF"/>
+            <w:tcMar>
+              <w:top w:w="0" w:type="dxa"/>
+              <w:bottom w:w="0" w:type="dxa"/>
+              <w:left w:w="0" w:type="dxa"/>
+              <w:right w:w="0" w:type="dxa"/>
+            </w:tcMar>
+            <w:vAlign w:val="center"/>
+          </w:tcPr>
+          <w:p>
+            <w:pPr>
+              <w:pStyle w:val="Normal"/>
+              <w:jc w:val="center"/>
+              <w:pBdr>
+                <w:bottom w:val="none" w:sz="0" w:space="0" w:color="000000"/>
+                <w:top w:val="none" w:sz="0" w:space="0" w:color="000000"/>
+                <w:left w:val="none" w:sz="0" w:space="0" w:color="000000"/>
+                <w:right w:val="none" w:sz="0" w:space="0" w:color="000000"/>
+              </w:pBdr>
+              <w:spacing w:after="100" w:before="100" w:line="120"/>
+              <w:ind w:left="100" w:right="100" w:firstLine="0" w:firstLineChars="0"/>
+            </w:pPr>
+            <w:r>
+              <w:rPr>
+                <w:rFonts w:ascii="Arial" w:hAnsi="Arial" w:eastAsia="Arial" w:cs="Arial"/>
+                <w:i w:val="false"/>
+                <w:b w:val="false"/>
+                <w:u w:val="none"/>
+                <w:sz w:val="20"/>
+                <w:szCs w:val="20"/>
+                <w:color w:val="000000"/>
+              </w:rPr>
+              <w:t xml:space="preserve"/>
+            </w:r>
+          </w:p>
+        </w:tc>
+        <w:tc>
+          <w:tcPr>
+            <w:tcBorders>
+              <w:bottom w:val="single" w:sz="8" w:space="0" w:color="666666"/>
+              <w:top w:val="none" w:sz="0" w:space="0" w:color="000000"/>
+              <w:left w:val="none" w:sz="0" w:space="0" w:color="000000"/>
+              <w:right w:val="none" w:sz="0" w:space="0" w:color="000000"/>
+            </w:tcBorders>
+            <w:shd w:val="clear" w:color="auto" w:fill="FFFFFF"/>
+            <w:tcMar>
+              <w:top w:w="0" w:type="dxa"/>
+              <w:bottom w:w="0" w:type="dxa"/>
+              <w:left w:w="0" w:type="dxa"/>
+              <w:right w:w="0" w:type="dxa"/>
+            </w:tcMar>
+            <w:vAlign w:val="center"/>
+          </w:tcPr>
+          <w:p>
+            <w:pPr>
+              <w:pStyle w:val="Normal"/>
+              <w:jc w:val="center"/>
+              <w:pBdr>
+                <w:bottom w:val="none" w:sz="0" w:space="0" w:color="000000"/>
+                <w:top w:val="none" w:sz="0" w:space="0" w:color="000000"/>
+                <w:left w:val="none" w:sz="0" w:space="0" w:color="000000"/>
+                <w:right w:val="none" w:sz="0" w:space="0" w:color="000000"/>
+              </w:pBdr>
+              <w:spacing w:after="100" w:before="100" w:line="120"/>
+              <w:ind w:left="100" w:right="100" w:firstLine="0" w:firstLineChars="0"/>
+            </w:pPr>
+            <w:r>
+              <w:rPr>
+                <w:rFonts w:ascii="Arial" w:hAnsi="Arial" w:eastAsia="Arial" w:cs="Arial"/>
+                <w:i w:val="false"/>
+                <w:b w:val="false"/>
+                <w:u w:val="none"/>
+                <w:sz w:val="20"/>
+                <w:szCs w:val="20"/>
+                <w:color w:val="000000"/>
+              </w:rPr>
+              <w:t xml:space="preserve"/>
+            </w:r>
+          </w:p>
+        </w:tc>
+        <w:tc>
+          <w:tcPr>
+            <w:tcBorders>
+              <w:bottom w:val="single" w:sz="8" w:space="0" w:color="666666"/>
+              <w:top w:val="none" w:sz="0" w:space="0" w:color="000000"/>
+              <w:left w:val="none" w:sz="0" w:space="0" w:color="000000"/>
+              <w:right w:val="none" w:sz="0" w:space="0" w:color="000000"/>
+            </w:tcBorders>
+            <w:shd w:val="clear" w:color="auto" w:fill="FFFFFF"/>
+            <w:tcMar>
+              <w:top w:w="0" w:type="dxa"/>
+              <w:bottom w:w="0" w:type="dxa"/>
+              <w:left w:w="0" w:type="dxa"/>
+              <w:right w:w="0" w:type="dxa"/>
+            </w:tcMar>
+            <w:vAlign w:val="center"/>
+          </w:tcPr>
+          <w:p>
+            <w:pPr>
+              <w:pStyle w:val="Normal"/>
+              <w:jc w:val="center"/>
+              <w:pBdr>
+                <w:bottom w:val="none" w:sz="0" w:space="0" w:color="000000"/>
+                <w:top w:val="none" w:sz="0" w:space="0" w:color="000000"/>
+                <w:left w:val="none" w:sz="0" w:space="0" w:color="000000"/>
+                <w:right w:val="none" w:sz="0" w:space="0" w:color="000000"/>
+              </w:pBdr>
+              <w:spacing w:after="100" w:before="100" w:line="120"/>
+              <w:ind w:left="100" w:right="100" w:firstLine="0" w:firstLineChars="0"/>
+            </w:pPr>
+            <w:r>
+              <w:rPr>
+                <w:rFonts w:ascii="Arial" w:hAnsi="Arial" w:eastAsia="Arial" w:cs="Arial"/>
+                <w:i w:val="false"/>
+                <w:b w:val="false"/>
+                <w:u w:val="none"/>
+                <w:sz w:val="20"/>
+                <w:szCs w:val="20"/>
+                <w:color w:val="000000"/>
+              </w:rPr>
+              <w:t xml:space="preserve"/>
+            </w:r>
+          </w:p>
+        </w:tc>
+        <w:tc>
+          <w:tcPr>
+            <w:tcBorders>
+              <w:bottom w:val="single" w:sz="8" w:space="0" w:color="666666"/>
+              <w:top w:val="none" w:sz="0" w:space="0" w:color="000000"/>
+              <w:left w:val="none" w:sz="0" w:space="0" w:color="000000"/>
+              <w:right w:val="none" w:sz="0" w:space="0" w:color="000000"/>
+            </w:tcBorders>
+            <w:shd w:val="clear" w:color="auto" w:fill="FFFFFF"/>
+            <w:tcMar>
+              <w:top w:w="0" w:type="dxa"/>
+              <w:bottom w:w="0" w:type="dxa"/>
+              <w:left w:w="0" w:type="dxa"/>
+              <w:right w:w="0" w:type="dxa"/>
+            </w:tcMar>
+            <w:vAlign w:val="center"/>
+          </w:tcPr>
+          <w:p>
+            <w:pPr>
+              <w:pStyle w:val="Normal"/>
+              <w:jc w:val="center"/>
+              <w:pBdr>
+                <w:bottom w:val="none" w:sz="0" w:space="0" w:color="000000"/>
+                <w:top w:val="none" w:sz="0" w:space="0" w:color="000000"/>
+                <w:left w:val="none" w:sz="0" w:space="0" w:color="000000"/>
+                <w:right w:val="none" w:sz="0" w:space="0" w:color="000000"/>
+              </w:pBdr>
+              <w:spacing w:after="100" w:before="100" w:line="120"/>
+              <w:ind w:left="100" w:right="100" w:firstLine="0" w:firstLineChars="0"/>
+            </w:pPr>
+            <w:r>
+              <w:rPr>
+                <w:rFonts w:ascii="Arial" w:hAnsi="Arial" w:eastAsia="Arial" w:cs="Arial"/>
+                <w:i w:val="false"/>
+                <w:b w:val="false"/>
+                <w:u w:val="none"/>
+                <w:sz w:val="20"/>
+                <w:szCs w:val="20"/>
+                <w:color w:val="000000"/>
+              </w:rPr>
+              <w:t xml:space="preserve">0.03*</w:t>
+            </w:r>
+          </w:p>
+        </w:tc>
+      </w:tr>
+      <w:tr>
+        <w:trPr>
+          <w:trHeight w:val="413" w:hRule="auto"/>
+        </w:trPr>
+        body 9
+        <w:tc>
+          <w:tcPr>
+            <w:tcBorders>
+              <w:bottom w:val="none" w:sz="0" w:space="0" w:color="000000"/>
+              <w:top w:val="single" w:sz="8" w:space="0" w:color="666666"/>
+              <w:left w:val="none" w:sz="0" w:space="0" w:color="000000"/>
+              <w:right w:val="none" w:sz="0" w:space="0" w:color="000000"/>
+            </w:tcBorders>
+            <w:shd w:val="clear" w:color="auto" w:fill="FFFFFF"/>
+            <w:tcMar>
+              <w:top w:w="0" w:type="dxa"/>
+              <w:bottom w:w="0" w:type="dxa"/>
+              <w:left w:w="0" w:type="dxa"/>
+              <w:right w:w="0" w:type="dxa"/>
+            </w:tcMar>
+            <w:vAlign w:val="center"/>
+          </w:tcPr>
+          <w:p>
+            <w:pPr>
+              <w:pStyle w:val="Normal"/>
+              <w:jc w:val="left"/>
+              <w:pBdr>
+                <w:bottom w:val="none" w:sz="0" w:space="0" w:color="000000"/>
+                <w:top w:val="none" w:sz="0" w:space="0" w:color="000000"/>
+                <w:left w:val="none" w:sz="0" w:space="0" w:color="000000"/>
+                <w:right w:val="none" w:sz="0" w:space="0" w:color="000000"/>
+              </w:pBdr>
+              <w:spacing w:after="100" w:before="100" w:line="120"/>
+              <w:ind w:left="100" w:right="100" w:firstLine="0" w:firstLineChars="0"/>
+            </w:pPr>
+            <w:r>
+              <w:rPr>
+                <w:rFonts w:ascii="Arial" w:hAnsi="Arial" w:eastAsia="Arial" w:cs="Arial"/>
+                <w:i w:val="false"/>
+                <w:b w:val="false"/>
+                <w:u w:val="none"/>
+                <w:sz w:val="20"/>
+                <w:szCs w:val="20"/>
+                <w:color w:val="000000"/>
+              </w:rPr>
+              <w:t xml:space="preserve">R2</w:t>
+            </w:r>
+          </w:p>
+        </w:tc>
+        <w:tc>
+          <w:tcPr>
+            <w:tcBorders>
+              <w:bottom w:val="none" w:sz="0" w:space="0" w:color="000000"/>
+              <w:top w:val="single" w:sz="8" w:space="0" w:color="666666"/>
+              <w:left w:val="none" w:sz="0" w:space="0" w:color="000000"/>
+              <w:right w:val="none" w:sz="0" w:space="0" w:color="000000"/>
+            </w:tcBorders>
+            <w:shd w:val="clear" w:color="auto" w:fill="FFFFFF"/>
+            <w:tcMar>
+              <w:top w:w="0" w:type="dxa"/>
+              <w:bottom w:w="0" w:type="dxa"/>
+              <w:left w:w="0" w:type="dxa"/>
+              <w:right w:w="0" w:type="dxa"/>
+            </w:tcMar>
+            <w:vAlign w:val="center"/>
+          </w:tcPr>
+          <w:p>
+            <w:pPr>
+              <w:pStyle w:val="Normal"/>
+              <w:jc w:val="center"/>
+              <w:pBdr>
+                <w:bottom w:val="none" w:sz="0" w:space="0" w:color="000000"/>
+                <w:top w:val="none" w:sz="0" w:space="0" w:color="000000"/>
+                <w:left w:val="none" w:sz="0" w:space="0" w:color="000000"/>
+                <w:right w:val="none" w:sz="0" w:space="0" w:color="000000"/>
+              </w:pBdr>
+              <w:spacing w:after="100" w:before="100" w:line="120"/>
+              <w:ind w:left="100" w:right="100" w:firstLine="0" w:firstLineChars="0"/>
+            </w:pPr>
+            <w:r>
+              <w:rPr>
+                <w:rFonts w:ascii="Arial" w:hAnsi="Arial" w:eastAsia="Arial" w:cs="Arial"/>
+                <w:i w:val="false"/>
+                <w:b w:val="false"/>
+                <w:u w:val="none"/>
+                <w:sz w:val="20"/>
+                <w:szCs w:val="20"/>
+                <w:color w:val="000000"/>
+              </w:rPr>
+              <w:t xml:space="preserve">0.746</w:t>
+            </w:r>
+          </w:p>
+        </w:tc>
+        <w:tc>
+          <w:tcPr>
+            <w:tcBorders>
+              <w:bottom w:val="none" w:sz="0" w:space="0" w:color="000000"/>
+              <w:top w:val="single" w:sz="8" w:space="0" w:color="666666"/>
+              <w:left w:val="none" w:sz="0" w:space="0" w:color="000000"/>
+              <w:right w:val="none" w:sz="0" w:space="0" w:color="000000"/>
+            </w:tcBorders>
+            <w:shd w:val="clear" w:color="auto" w:fill="FFFFFF"/>
+            <w:tcMar>
+              <w:top w:w="0" w:type="dxa"/>
+              <w:bottom w:w="0" w:type="dxa"/>
+              <w:left w:w="0" w:type="dxa"/>
+              <w:right w:w="0" w:type="dxa"/>
+            </w:tcMar>
+            <w:vAlign w:val="center"/>
+          </w:tcPr>
+          <w:p>
+            <w:pPr>
+              <w:pStyle w:val="Normal"/>
+              <w:jc w:val="center"/>
+              <w:pBdr>
+                <w:bottom w:val="none" w:sz="0" w:space="0" w:color="000000"/>
+                <w:top w:val="none" w:sz="0" w:space="0" w:color="000000"/>
+                <w:left w:val="none" w:sz="0" w:space="0" w:color="000000"/>
+                <w:right w:val="none" w:sz="0" w:space="0" w:color="000000"/>
+              </w:pBdr>
+              <w:spacing w:after="100" w:before="100" w:line="120"/>
+              <w:ind w:left="100" w:right="100" w:firstLine="0" w:firstLineChars="0"/>
+            </w:pPr>
+            <w:r>
+              <w:rPr>
+                <w:rFonts w:ascii="Arial" w:hAnsi="Arial" w:eastAsia="Arial" w:cs="Arial"/>
+                <w:i w:val="false"/>
+                <w:b w:val="false"/>
+                <w:u w:val="none"/>
+                <w:sz w:val="20"/>
+                <w:szCs w:val="20"/>
+                <w:color w:val="000000"/>
+              </w:rPr>
+              <w:t xml:space="preserve">0.002</w:t>
+            </w:r>
+          </w:p>
+        </w:tc>
+        <w:tc>
+          <w:tcPr>
+            <w:tcBorders>
+              <w:bottom w:val="none" w:sz="0" w:space="0" w:color="000000"/>
+              <w:top w:val="single" w:sz="8" w:space="0" w:color="666666"/>
+              <w:left w:val="none" w:sz="0" w:space="0" w:color="000000"/>
+              <w:right w:val="none" w:sz="0" w:space="0" w:color="000000"/>
+            </w:tcBorders>
+            <w:shd w:val="clear" w:color="auto" w:fill="FFFFFF"/>
+            <w:tcMar>
+              <w:top w:w="0" w:type="dxa"/>
+              <w:bottom w:w="0" w:type="dxa"/>
+              <w:left w:w="0" w:type="dxa"/>
+              <w:right w:w="0" w:type="dxa"/>
+            </w:tcMar>
+            <w:vAlign w:val="center"/>
+          </w:tcPr>
+          <w:p>
+            <w:pPr>
+              <w:pStyle w:val="Normal"/>
+              <w:jc w:val="center"/>
+              <w:pBdr>
+                <w:bottom w:val="none" w:sz="0" w:space="0" w:color="000000"/>
+                <w:top w:val="none" w:sz="0" w:space="0" w:color="000000"/>
+                <w:left w:val="none" w:sz="0" w:space="0" w:color="000000"/>
+                <w:right w:val="none" w:sz="0" w:space="0" w:color="000000"/>
+              </w:pBdr>
+              <w:spacing w:after="100" w:before="100" w:line="120"/>
+              <w:ind w:left="100" w:right="100" w:firstLine="0" w:firstLineChars="0"/>
+            </w:pPr>
+            <w:r>
+              <w:rPr>
+                <w:rFonts w:ascii="Arial" w:hAnsi="Arial" w:eastAsia="Arial" w:cs="Arial"/>
+                <w:i w:val="false"/>
+                <w:b w:val="false"/>
+                <w:u w:val="none"/>
+                <w:sz w:val="20"/>
+                <w:szCs w:val="20"/>
+                <w:color w:val="000000"/>
+              </w:rPr>
+              <w:t xml:space="preserve">0.838</w:t>
+            </w:r>
+          </w:p>
+        </w:tc>
+        <w:tc>
+          <w:tcPr>
+            <w:tcBorders>
+              <w:bottom w:val="none" w:sz="0" w:space="0" w:color="000000"/>
+              <w:top w:val="single" w:sz="8" w:space="0" w:color="666666"/>
+              <w:left w:val="none" w:sz="0" w:space="0" w:color="000000"/>
+              <w:right w:val="none" w:sz="0" w:space="0" w:color="000000"/>
+            </w:tcBorders>
+            <w:shd w:val="clear" w:color="auto" w:fill="FFFFFF"/>
+            <w:tcMar>
+              <w:top w:w="0" w:type="dxa"/>
+              <w:bottom w:w="0" w:type="dxa"/>
+              <w:left w:w="0" w:type="dxa"/>
+              <w:right w:w="0" w:type="dxa"/>
+            </w:tcMar>
+            <w:vAlign w:val="center"/>
+          </w:tcPr>
+          <w:p>
+            <w:pPr>
+              <w:pStyle w:val="Normal"/>
+              <w:jc w:val="center"/>
+              <w:pBdr>
+                <w:bottom w:val="none" w:sz="0" w:space="0" w:color="000000"/>
+                <w:top w:val="none" w:sz="0" w:space="0" w:color="000000"/>
+                <w:left w:val="none" w:sz="0" w:space="0" w:color="000000"/>
+                <w:right w:val="none" w:sz="0" w:space="0" w:color="000000"/>
+              </w:pBdr>
+              <w:spacing w:after="100" w:before="100" w:line="120"/>
+              <w:ind w:left="100" w:right="100" w:firstLine="0" w:firstLineChars="0"/>
+            </w:pPr>
+            <w:r>
+              <w:rPr>
+                <w:rFonts w:ascii="Arial" w:hAnsi="Arial" w:eastAsia="Arial" w:cs="Arial"/>
+                <w:i w:val="false"/>
+                <w:b w:val="false"/>
+                <w:u w:val="none"/>
+                <w:sz w:val="20"/>
+                <w:szCs w:val="20"/>
+                <w:color w:val="000000"/>
+              </w:rPr>
+              <w:t xml:space="preserve">0.928</w:t>
+            </w:r>
+          </w:p>
+        </w:tc>
+      </w:tr>
+      <w:tr>
+        <w:trPr>
+          <w:trHeight w:val="415" w:hRule="auto"/>
+        </w:trPr>
+        body10
         <w:tc>
           <w:tcPr>
             <w:tcBorders>
@@ -1564,8 +2430,8 @@
                 <w:i w:val="false"/>
                 <w:b w:val="false"/>
                 <w:u w:val="none"/>
-                <w:sz w:val="22"/>
-                <w:szCs w:val="22"/>
+                <w:sz w:val="20"/>
+                <w:szCs w:val="20"/>
                 <w:color w:val="000000"/>
               </w:rPr>
               <w:t xml:space="preserve">RMSE</w:t>
@@ -1608,8 +2474,8 @@
                 <w:i w:val="false"/>
                 <w:b w:val="false"/>
                 <w:u w:val="none"/>
-                <w:sz w:val="22"/>
-                <w:szCs w:val="22"/>
+                <w:sz w:val="20"/>
+                <w:szCs w:val="20"/>
                 <w:color w:val="000000"/>
               </w:rPr>
               <w:t xml:space="preserve">1.58</w:t>
@@ -1652,8 +2518,8 @@
                 <w:i w:val="false"/>
                 <w:b w:val="false"/>
                 <w:u w:val="none"/>
-                <w:sz w:val="22"/>
-                <w:szCs w:val="22"/>
+                <w:sz w:val="20"/>
+                <w:szCs w:val="20"/>
                 <w:color w:val="000000"/>
               </w:rPr>
               <w:t xml:space="preserve">3.14</w:t>
@@ -1696,11 +2562,55 @@
                 <w:i w:val="false"/>
                 <w:b w:val="false"/>
                 <w:u w:val="none"/>
-                <w:sz w:val="22"/>
-                <w:szCs w:val="22"/>
+                <w:sz w:val="20"/>
+                <w:szCs w:val="20"/>
                 <w:color w:val="000000"/>
               </w:rPr>
               <w:t xml:space="preserve">1.26</w:t>
+            </w:r>
+          </w:p>
+        </w:tc>
+        <w:tc>
+          <w:tcPr>
+            <w:tcBorders>
+              <w:bottom w:val="single" w:sz="20" w:space="0" w:color="000000"/>
+              <w:top w:val="none" w:sz="0" w:space="0" w:color="000000"/>
+              <w:left w:val="none" w:sz="0" w:space="0" w:color="000000"/>
+              <w:right w:val="none" w:sz="0" w:space="0" w:color="000000"/>
+            </w:tcBorders>
+            <w:shd w:val="clear" w:color="auto" w:fill="FFFFFF"/>
+            <w:tcMar>
+              <w:top w:w="0" w:type="dxa"/>
+              <w:bottom w:w="0" w:type="dxa"/>
+              <w:left w:w="0" w:type="dxa"/>
+              <w:right w:w="0" w:type="dxa"/>
+            </w:tcMar>
+            <w:vAlign w:val="center"/>
+          </w:tcPr>
+          <w:p>
+            <w:pPr>
+              <w:pStyle w:val="Normal"/>
+              <w:jc w:val="center"/>
+              <w:pBdr>
+                <w:bottom w:val="none" w:sz="0" w:space="0" w:color="000000"/>
+                <w:top w:val="none" w:sz="0" w:space="0" w:color="000000"/>
+                <w:left w:val="none" w:sz="0" w:space="0" w:color="000000"/>
+                <w:right w:val="none" w:sz="0" w:space="0" w:color="000000"/>
+              </w:pBdr>
+              <w:spacing w:after="100" w:before="100" w:line="120"/>
+              <w:ind w:left="100" w:right="100" w:firstLine="0" w:firstLineChars="0"/>
+            </w:pPr>
+            <w:r>
+              <w:rPr>
+                <w:rFonts w:ascii="Arial" w:hAnsi="Arial" w:eastAsia="Arial" w:cs="Arial"/>
+                <w:i w:val="false"/>
+                <w:b w:val="false"/>
+                <w:u w:val="none"/>
+                <w:sz w:val="20"/>
+                <w:szCs w:val="20"/>
+                <w:color w:val="000000"/>
+              </w:rPr>
+              <w:t xml:space="preserve">0.84</w:t>
             </w:r>
           </w:p>
         </w:tc>
@@ -1709,10 +2619,10 @@
         <w:trPr>
           <w:trHeight w:val="360" w:hRule="auto"/>
         </w:trPr>
-        footer1
-        <w:tc>
-          <w:tcPr>
-            <w:gridSpan w:val="4"/>
+        footer 1
+        <w:tc>
+          <w:tcPr>
+            <w:gridSpan w:val="5"/>
             <w:tcBorders>
               <w:bottom w:val="none" w:sz="0" w:space="0" w:color="FFFFFF"/>
               <w:top w:val="single" w:sz="20" w:space="0" w:color="000000"/>
@@ -1772,10 +2682,10 @@
         <w:trPr>
           <w:trHeight w:val="360" w:hRule="auto"/>
         </w:trPr>
-        footer2
-        <w:tc>
-          <w:tcPr>
-            <w:gridSpan w:val="4"/>
+        footer 2
+        <w:tc>
+          <w:tcPr>
+            <w:gridSpan w:val="5"/>
             <w:tcBorders>
               <w:bottom w:val="none" w:sz="0" w:space="0" w:color="FFFFFF"/>
               <w:top w:val="none" w:sz="0" w:space="0" w:color="FFFFFF"/>
@@ -1823,10 +2733,10 @@
         <w:trPr>
           <w:trHeight w:val="360" w:hRule="auto"/>
         </w:trPr>
-        footer3
-        <w:tc>
-          <w:tcPr>
-            <w:gridSpan w:val="4"/>
+        footer 3
+        <w:tc>
+          <w:tcPr>
+            <w:gridSpan w:val="5"/>
             <w:tcBorders>
               <w:bottom w:val="none" w:sz="0" w:space="0" w:color="FFFFFF"/>
               <w:top w:val="none" w:sz="0" w:space="0" w:color="FFFFFF"/>
@@ -1887,10 +2797,10 @@
         <w:trPr>
           <w:trHeight w:val="360" w:hRule="auto"/>
         </w:trPr>
-        footer4
-        <w:tc>
-          <w:tcPr>
-            <w:gridSpan w:val="4"/>
+        footer 4
+        <w:tc>
+          <w:tcPr>
+            <w:gridSpan w:val="5"/>
             <w:tcBorders>
               <w:bottom w:val="none" w:sz="0" w:space="0" w:color="FFFFFF"/>
               <w:top w:val="none" w:sz="0" w:space="0" w:color="FFFFFF"/>
@@ -1931,6 +2841,70 @@
                 <w:color w:val="000000"/>
               </w:rPr>
               <w:t xml:space="preserve">2</w:t>
+            </w:r>
+            <w:r>
+              <w:rPr>
+                <w:rFonts w:ascii="Arial" w:hAnsi="Arial" w:eastAsia="Arial" w:cs="Arial"/>
+                <w:i w:val="false"/>
+                <w:b w:val="false"/>
+                <w:u w:val="none"/>
+                <w:sz w:val="22"/>
+                <w:szCs w:val="22"/>
+                <w:color w:val="000000"/>
+              </w:rPr>
+              <w:t xml:space="preserve">Rate</w:t>
+            </w:r>
+          </w:p>
+        </w:tc>
+      </w:tr>
+      <w:tr>
+        <w:trPr>
+          <w:trHeight w:val="360" w:hRule="auto"/>
+        </w:trPr>
+        footer 5
+        <w:tc>
+          <w:tcPr>
+            <w:gridSpan w:val="5"/>
+            <w:tcBorders>
+              <w:bottom w:val="none" w:sz="0" w:space="0" w:color="FFFFFF"/>
+              <w:top w:val="none" w:sz="0" w:space="0" w:color="FFFFFF"/>
+              <w:left w:val="none" w:sz="0" w:space="0" w:color="FFFFFF"/>
+              <w:right w:val="none" w:sz="0" w:space="0" w:color="FFFFFF"/>
+            </w:tcBorders>
+            <w:shd w:val="clear" w:color="auto" w:fill="FFFFFF"/>
+            <w:tcMar>
+              <w:top w:w="0" w:type="dxa"/>
+              <w:bottom w:w="0" w:type="dxa"/>
+              <w:left w:w="0" w:type="dxa"/>
+              <w:right w:w="0" w:type="dxa"/>
+            </w:tcMar>
+            <w:vAlign w:val="center"/>
+          </w:tcPr>
+          <w:p>
+            <w:pPr>
+              <w:pStyle w:val="Normal"/>
+              <w:jc w:val="left"/>
+              <w:pBdr>
+                <w:bottom w:val="none" w:sz="0" w:space="0" w:color="000000"/>
+                <w:top w:val="none" w:sz="0" w:space="0" w:color="000000"/>
+                <w:left w:val="none" w:sz="0" w:space="0" w:color="000000"/>
+                <w:right w:val="none" w:sz="0" w:space="0" w:color="000000"/>
+              </w:pBdr>
+              <w:spacing w:after="100" w:before="100" w:line="240"/>
+              <w:ind w:left="100" w:right="100" w:firstLine="0" w:firstLineChars="0"/>
+            </w:pPr>
+            <w:r>
+              <w:rPr>
+                <w:rFonts w:ascii="Arial" w:hAnsi="Arial" w:eastAsia="Arial" w:cs="Arial"/>
+                <w:i w:val="false"/>
+                <w:b w:val="false"/>
+                <w:u w:val="none"/>
+                <w:vertAlign w:val="superscript"/>
+                <w:sz w:val="22"/>
+                <w:szCs w:val="22"/>
+                <w:color w:val="000000"/>
+              </w:rPr>
+              <w:t xml:space="preserve">3</w:t>
             </w:r>
             <w:r>
               <w:rPr>

</xml_diff>